<commit_message>
Update Day 02 challenge document
</commit_message>
<xml_diff>
--- a/AIDD__30_Day_Challenge/Day_02/Day 02.docx
+++ b/AIDD__30_Day_Challenge/Day_02/Day 02.docx
@@ -2590,6 +2590,175 @@
         <w:t>hei</w:t>
       </w:r>
       <w:proofErr w:type="spellEnd"/>
+      <w:r>
+        <w:rPr>
+          <w:rFonts w:ascii="Arial" w:hAnsi="Arial" w:cs="Arial"/>
+          <w:sz w:val="18"/>
+        </w:rPr>
+        <w:t xml:space="preserve"> </w:t>
+      </w:r>
+      <w:bookmarkStart w:id="0" w:name="_GoBack"/>
+      <w:bookmarkEnd w:id="0"/>
+      <w:r>
+        <w:rPr>
+          <w:rFonts w:ascii="Arial" w:hAnsi="Arial" w:cs="Arial"/>
+          <w:sz w:val="18"/>
+        </w:rPr>
+        <w:t xml:space="preserve">Nine Pillars developer </w:t>
+      </w:r>
+      <w:proofErr w:type="spellStart"/>
+      <w:r>
+        <w:rPr>
+          <w:rFonts w:ascii="Arial" w:hAnsi="Arial" w:cs="Arial"/>
+          <w:sz w:val="18"/>
+        </w:rPr>
+        <w:t>ko</w:t>
+      </w:r>
+      <w:proofErr w:type="spellEnd"/>
+      <w:r>
+        <w:rPr>
+          <w:rFonts w:ascii="Arial" w:hAnsi="Arial" w:cs="Arial"/>
+          <w:sz w:val="18"/>
+        </w:rPr>
+        <w:t xml:space="preserve"> </w:t>
+      </w:r>
+      <w:proofErr w:type="spellStart"/>
+      <w:r>
+        <w:rPr>
+          <w:rFonts w:ascii="Arial" w:hAnsi="Arial" w:cs="Arial"/>
+          <w:sz w:val="18"/>
+        </w:rPr>
+        <w:t>ek</w:t>
+      </w:r>
+      <w:proofErr w:type="spellEnd"/>
+      <w:r>
+        <w:rPr>
+          <w:rFonts w:ascii="Arial" w:hAnsi="Arial" w:cs="Arial"/>
+          <w:sz w:val="18"/>
+        </w:rPr>
+        <w:t xml:space="preserve"> hi skill </w:t>
+      </w:r>
+      <w:proofErr w:type="spellStart"/>
+      <w:r>
+        <w:rPr>
+          <w:rFonts w:ascii="Arial" w:hAnsi="Arial" w:cs="Arial"/>
+          <w:sz w:val="18"/>
+        </w:rPr>
+        <w:t>pe</w:t>
+      </w:r>
+      <w:proofErr w:type="spellEnd"/>
+      <w:r>
+        <w:rPr>
+          <w:rFonts w:ascii="Arial" w:hAnsi="Arial" w:cs="Arial"/>
+          <w:sz w:val="18"/>
+        </w:rPr>
+        <w:t xml:space="preserve"> depend </w:t>
+      </w:r>
+      <w:proofErr w:type="spellStart"/>
+      <w:r>
+        <w:rPr>
+          <w:rFonts w:ascii="Arial" w:hAnsi="Arial" w:cs="Arial"/>
+          <w:sz w:val="18"/>
+        </w:rPr>
+        <w:t>nahi</w:t>
+      </w:r>
+      <w:proofErr w:type="spellEnd"/>
+      <w:r>
+        <w:rPr>
+          <w:rFonts w:ascii="Arial" w:hAnsi="Arial" w:cs="Arial"/>
+          <w:sz w:val="18"/>
+        </w:rPr>
+        <w:t xml:space="preserve"> </w:t>
+      </w:r>
+      <w:proofErr w:type="spellStart"/>
+      <w:r>
+        <w:rPr>
+          <w:rFonts w:ascii="Arial" w:hAnsi="Arial" w:cs="Arial"/>
+          <w:sz w:val="18"/>
+        </w:rPr>
+        <w:t>rehne</w:t>
+      </w:r>
+      <w:proofErr w:type="spellEnd"/>
+      <w:r>
+        <w:rPr>
+          <w:rFonts w:ascii="Arial" w:hAnsi="Arial" w:cs="Arial"/>
+          <w:sz w:val="18"/>
+        </w:rPr>
+        <w:t xml:space="preserve"> </w:t>
+      </w:r>
+      <w:proofErr w:type="spellStart"/>
+      <w:r>
+        <w:rPr>
+          <w:rFonts w:ascii="Arial" w:hAnsi="Arial" w:cs="Arial"/>
+          <w:sz w:val="18"/>
+        </w:rPr>
+        <w:t>deti</w:t>
+      </w:r>
+      <w:proofErr w:type="spellEnd"/>
+      <w:r>
+        <w:rPr>
+          <w:rFonts w:ascii="Arial" w:hAnsi="Arial" w:cs="Arial"/>
+          <w:sz w:val="18"/>
+        </w:rPr>
+        <w:t xml:space="preserve">. </w:t>
+      </w:r>
+      <w:proofErr w:type="spellStart"/>
+      <w:r>
+        <w:rPr>
+          <w:rFonts w:ascii="Arial" w:hAnsi="Arial" w:cs="Arial"/>
+          <w:sz w:val="18"/>
+        </w:rPr>
+        <w:t>Har</w:t>
+      </w:r>
+      <w:proofErr w:type="spellEnd"/>
+      <w:r>
+        <w:rPr>
+          <w:rFonts w:ascii="Arial" w:hAnsi="Arial" w:cs="Arial"/>
+          <w:sz w:val="18"/>
+        </w:rPr>
+        <w:t xml:space="preserve"> pillar </w:t>
+      </w:r>
+      <w:proofErr w:type="spellStart"/>
+      <w:r>
+        <w:rPr>
+          <w:rFonts w:ascii="Arial" w:hAnsi="Arial" w:cs="Arial"/>
+          <w:sz w:val="18"/>
+        </w:rPr>
+        <w:t>ek</w:t>
+      </w:r>
+      <w:proofErr w:type="spellEnd"/>
+      <w:r>
+        <w:rPr>
+          <w:rFonts w:ascii="Arial" w:hAnsi="Arial" w:cs="Arial"/>
+          <w:sz w:val="18"/>
+        </w:rPr>
+        <w:t xml:space="preserve"> layer add </w:t>
+      </w:r>
+      <w:proofErr w:type="spellStart"/>
+      <w:r>
+        <w:rPr>
+          <w:rFonts w:ascii="Arial" w:hAnsi="Arial" w:cs="Arial"/>
+          <w:sz w:val="18"/>
+        </w:rPr>
+        <w:t>karta</w:t>
+      </w:r>
+      <w:proofErr w:type="spellEnd"/>
+      <w:r>
+        <w:rPr>
+          <w:rFonts w:ascii="Arial" w:hAnsi="Arial" w:cs="Arial"/>
+          <w:sz w:val="18"/>
+        </w:rPr>
+        <w:t xml:space="preserve"> </w:t>
+      </w:r>
+      <w:proofErr w:type="spellStart"/>
+      <w:r>
+        <w:rPr>
+          <w:rFonts w:ascii="Arial" w:hAnsi="Arial" w:cs="Arial"/>
+          <w:sz w:val="18"/>
+        </w:rPr>
+        <w:t>hai</w:t>
+      </w:r>
+      <w:proofErr w:type="spellEnd"/>
     </w:p>
     <w:p>
       <w:pPr>
@@ -3534,41 +3703,18 @@
       <w:pPr>
         <w:rPr>
           <w:rFonts w:ascii="Arial" w:hAnsi="Arial" w:cs="Arial"/>
-          <w:sz w:val="18"/>
-        </w:rPr>
-      </w:pPr>
-      <w:r>
-        <w:rPr>
-          <w:rFonts w:ascii="Arial" w:hAnsi="Arial" w:cs="Arial"/>
-          <w:sz w:val="18"/>
-        </w:rPr>
-        <w:t xml:space="preserve">Vibe Coding </w:t>
-      </w:r>
-      <w:proofErr w:type="gramStart"/>
-      <w:r>
-        <w:rPr>
-          <w:rFonts w:ascii="Arial" w:hAnsi="Arial" w:cs="Arial"/>
-          <w:sz w:val="18"/>
-        </w:rPr>
-        <w:t>vs</w:t>
-      </w:r>
-      <w:proofErr w:type="gramEnd"/>
-      <w:r>
-        <w:rPr>
-          <w:rFonts w:ascii="Arial" w:hAnsi="Arial" w:cs="Arial"/>
-          <w:sz w:val="18"/>
-        </w:rPr>
-        <w:t xml:space="preserve"> Specification-Driven Development</w:t>
-      </w:r>
-    </w:p>
-    <w:p>
-      <w:pPr>
-        <w:rPr>
-          <w:rFonts w:ascii="Arial" w:hAnsi="Arial" w:cs="Arial"/>
           <w:color w:val="FF0000"/>
           <w:sz w:val="18"/>
         </w:rPr>
       </w:pPr>
+      <w:r>
+        <w:rPr>
+          <w:rFonts w:ascii="Arial" w:hAnsi="Arial" w:cs="Arial"/>
+          <w:color w:val="FF0000"/>
+          <w:sz w:val="18"/>
+        </w:rPr>
+        <w:t xml:space="preserve"> </w:t>
+      </w:r>
       <w:r>
         <w:rPr>
           <w:rFonts w:ascii="Arial" w:hAnsi="Arial" w:cs="Arial"/>
@@ -8588,6 +8734,7 @@
           <w:sz w:val="20"/>
           <w:u w:val="single"/>
         </w:rPr>
+        <w:lastRenderedPageBreak/>
         <w:t>📁</w:t>
       </w:r>
       <w:r>
@@ -9038,8 +9185,6 @@
         </w:rPr>
         <w:t>A. AI stops responding</w:t>
       </w:r>
-      <w:bookmarkStart w:id="0" w:name="_GoBack"/>
-      <w:bookmarkEnd w:id="0"/>
     </w:p>
     <w:p>
       <w:pPr>

</xml_diff>